<commit_message>
Docs and code updates
</commit_message>
<xml_diff>
--- a/docs/Lit Review.docx
+++ b/docs/Lit Review.docx
@@ -212,21 +212,57 @@
       <w:pPr>
         <w:rPr>
           <w:rFonts w:eastAsia="Times New Roman"/>
+        </w:rPr>
+      </w:pPr>
+      <w:r>
+        <w:rPr>
+          <w:rFonts w:eastAsia="Times New Roman"/>
+        </w:rPr>
+        <w:t xml:space="preserve">5 - </w:t>
+      </w:r>
+      <w:hyperlink r:id="rId9" w:history="1">
+        <w:r>
+          <w:rPr>
+            <w:rStyle w:val="Hyperlink"/>
+            <w:rFonts w:eastAsia="Times New Roman"/>
+          </w:rPr>
+          <w:t>www.ed.ac.uk/reflection/reflectors-toolkit/reflecting-on-experience#:~:text=The%205R%20framework%20for%20reflection%20will%20guide%20you%20through%20Reporting,sense%20of%20a%20learning%20experience</w:t>
+        </w:r>
+      </w:hyperlink>
+    </w:p>
+    <w:p>
+      <w:pPr>
+        <w:rPr>
+          <w:rFonts w:eastAsia="Times New Roman"/>
+        </w:rPr>
+      </w:pPr>
+    </w:p>
+    <w:p>
+      <w:pPr>
+        <w:rPr>
+          <w:rFonts w:eastAsia="Times New Roman"/>
+        </w:rPr>
+      </w:pPr>
+      <w:r>
+        <w:rPr>
+          <w:rFonts w:eastAsia="Times New Roman"/>
+        </w:rPr>
+        <w:t xml:space="preserve">Gibbs Full PDF - </w:t>
+      </w:r>
+      <w:r>
+        <w:rPr>
+          <w:rFonts w:eastAsia="Times New Roman"/>
+        </w:rPr>
+        <w:t>chrome-extension://efaidnbmnnnibpcajpcglclefindmkaj/https://thoughtsmostlyaboutlearning.files.wordpress.com/2015/12/learning-by-doing-graham-gibbs.pdf</w:t>
+      </w:r>
+    </w:p>
+    <w:p>
+      <w:pPr>
+        <w:rPr>
+          <w:rFonts w:eastAsia="Times New Roman"/>
           <w:u w:val="single"/>
         </w:rPr>
       </w:pPr>
-      <w:r>
-        <w:rPr>
-          <w:rFonts w:eastAsia="Times New Roman"/>
-        </w:rPr>
-        <w:t xml:space="preserve">5 - </w:t>
-      </w:r>
-      <w:r>
-        <w:rPr>
-          <w:rFonts w:eastAsia="Times New Roman"/>
-        </w:rPr>
-        <w:t>www.ed.ac.uk/reflection/reflectors-toolkit/reflecting-on-experience#:~:text=The%205R%20framework%20for%20reflection%20will%20guide%20you%20through%20Reporting,sense%20of%20a%20learning%20experience</w:t>
-      </w:r>
     </w:p>
     <w:p>
       <w:pPr>
@@ -641,27 +677,9 @@
   </w:num>
   <w:num w:numId="2" w16cid:durableId="1363440764">
     <w:abstractNumId w:val="2"/>
-    <w:lvlOverride w:ilvl="0"/>
-    <w:lvlOverride w:ilvl="1"/>
-    <w:lvlOverride w:ilvl="2"/>
-    <w:lvlOverride w:ilvl="3"/>
-    <w:lvlOverride w:ilvl="4"/>
-    <w:lvlOverride w:ilvl="5"/>
-    <w:lvlOverride w:ilvl="6"/>
-    <w:lvlOverride w:ilvl="7"/>
-    <w:lvlOverride w:ilvl="8"/>
   </w:num>
   <w:num w:numId="3" w16cid:durableId="2034189380">
     <w:abstractNumId w:val="1"/>
-    <w:lvlOverride w:ilvl="0"/>
-    <w:lvlOverride w:ilvl="1"/>
-    <w:lvlOverride w:ilvl="2"/>
-    <w:lvlOverride w:ilvl="3"/>
-    <w:lvlOverride w:ilvl="4"/>
-    <w:lvlOverride w:ilvl="5"/>
-    <w:lvlOverride w:ilvl="6"/>
-    <w:lvlOverride w:ilvl="7"/>
-    <w:lvlOverride w:ilvl="8"/>
   </w:num>
 </w:numbering>
 </file>
@@ -1070,6 +1088,7 @@
   <w:style w:type="character" w:default="1" w:styleId="DefaultParagraphFont">
     <w:name w:val="Default Paragraph Font"/>
     <w:uiPriority w:val="1"/>
+    <w:semiHidden/>
     <w:unhideWhenUsed/>
   </w:style>
   <w:style w:type="table" w:default="1" w:styleId="TableNormal">

</xml_diff>